<commit_message>
slides and homework week 4
</commit_message>
<xml_diff>
--- a/04-unity-triggers/homework.docx
+++ b/04-unity-triggers/homework.docx
@@ -82,7 +82,7 @@
             <w:rStyle w:val="Hyperlink"/>
             <w:rFonts w:ascii="David" w:hAnsi="David" w:cs="David"/>
           </w:rPr>
-          <w:t>https://github.com/erelsgl-at-ariel-gamedev</w:t>
+          <w:t>https://github.com/gamedev-at-ariel</w:t>
         </w:r>
       </w:hyperlink>
       <w:r>
@@ -90,20 +90,7 @@
           <w:rFonts w:ascii="David" w:hAnsi="David" w:cs="David" w:hint="cs"/>
           <w:rtl/>
         </w:rPr>
-        <w:t xml:space="preserve">  פרוייקט מספר 02,  </w:t>
-      </w:r>
-      <w:r>
-        <w:rPr>
-          <w:rFonts w:ascii="David" w:hAnsi="David" w:cs="David"/>
-          <w:rtl/>
-        </w:rPr>
-        <w:t xml:space="preserve">הסצינה עם המספר הכי גבוה – </w:t>
-      </w:r>
-      <w:r>
-        <w:rPr>
-          <w:rFonts w:ascii="David" w:hAnsi="David" w:cs="David"/>
-        </w:rPr>
-        <w:t>3d-shield</w:t>
+        <w:t xml:space="preserve">  פרוייקט מספר 02</w:t>
       </w:r>
       <w:r>
         <w:rPr>
@@ -264,7 +251,21 @@
           <w:rFonts w:ascii="David" w:hAnsi="David" w:cs="David"/>
           <w:rtl/>
         </w:rPr>
-        <w:t xml:space="preserve">מדי-פעם מופיע על המסך תותח, בנקודה אקראית.  כשהשחקן אוסף את התותח, הוא יכול לירות לייזר גדול וחזק יותר, למשך מספר שנית.  התותח הוא חד-פעמי כמו המגן – נעלם אחרי שהשחקן אוסף אותו [אם אתם מסתבכים, תוכלו למצוא הסבר בגיטהאב של הקורס בתיקיה </w:t>
+        <w:t>מדי-פעם מופיע על המסך תותח, בנקודה אקראית.  כשהשחקן אוסף את התותח, הוא יכול לירות לייזר גדול וחזק יותר, למשך מספר שני</w:t>
+      </w:r>
+      <w:r>
+        <w:rPr>
+          <w:rFonts w:ascii="David" w:hAnsi="David" w:cs="David" w:hint="cs"/>
+          <w:rtl/>
+        </w:rPr>
+        <w:t>ו</w:t>
+      </w:r>
+      <w:r>
+        <w:rPr>
+          <w:rFonts w:ascii="David" w:hAnsi="David" w:cs="David"/>
+          <w:rtl/>
+        </w:rPr>
+        <w:t xml:space="preserve">ת.  התותח הוא חד-פעמי כמו המגן – נעלם אחרי שהשחקן אוסף אותו [אם אתם מסתבכים, תוכלו למצוא הסבר בגיטהאב של הקורס בתיקיה </w:t>
       </w:r>
       <w:r>
         <w:rPr>
@@ -420,29 +421,7 @@
           <w:color w:val="00B050"/>
           <w:rtl/>
         </w:rPr>
-        <w:t xml:space="preserve">העלו את המשחק עם השינויים שהוספתם ל </w:t>
-      </w:r>
-      <w:r>
-        <w:rPr>
-          <w:rFonts w:ascii="David" w:hAnsi="David" w:cs="David"/>
-          <w:color w:val="00B050"/>
-        </w:rPr>
-        <w:t>itch.io</w:t>
-      </w:r>
-      <w:r>
-        <w:rPr>
-          <w:rFonts w:ascii="David" w:hAnsi="David" w:cs="David"/>
-          <w:color w:val="00B050"/>
-          <w:rtl/>
-        </w:rPr>
-        <w:t>.</w:t>
-      </w:r>
-      <w:r>
-        <w:rPr>
-          <w:rFonts w:ascii="David" w:hAnsi="David" w:cs="David"/>
-          <w:color w:val="00B050"/>
-        </w:rPr>
-        <w:t xml:space="preserve"> </w:t>
+        <w:t>העלו את המשחק עם השינויים שהוספתם ל</w:t>
       </w:r>
       <w:r>
         <w:rPr>
@@ -450,23 +429,49 @@
           <w:color w:val="00B050"/>
           <w:rtl/>
         </w:rPr>
+        <w:t>חשבון של הצוות ב-</w:t>
+      </w:r>
+      <w:r>
+        <w:rPr>
+          <w:rFonts w:ascii="David" w:hAnsi="David" w:cs="David"/>
+          <w:color w:val="00B050"/>
+        </w:rPr>
+        <w:t>itch.io</w:t>
+      </w:r>
+      <w:r>
+        <w:rPr>
+          <w:rFonts w:ascii="David" w:hAnsi="David" w:cs="David"/>
+          <w:color w:val="00B050"/>
+          <w:rtl/>
+        </w:rPr>
+        <w:t>.</w:t>
+      </w:r>
+      <w:r>
+        <w:rPr>
+          <w:rFonts w:ascii="David" w:hAnsi="David" w:cs="David"/>
+          <w:color w:val="00B050"/>
+        </w:rPr>
         <w:t xml:space="preserve"> </w:t>
       </w:r>
       <w:r>
         <w:rPr>
           <w:rFonts w:ascii="David" w:hAnsi="David" w:cs="David" w:hint="cs"/>
-          <w:b/>
-          <w:bCs/>
           <w:color w:val="00B050"/>
           <w:rtl/>
         </w:rPr>
+        <w:t xml:space="preserve"> </w:t>
+      </w:r>
+      <w:r>
+        <w:rPr>
+          <w:rFonts w:ascii="David" w:hAnsi="David" w:cs="David" w:hint="cs"/>
+          <w:color w:val="00B050"/>
+          <w:rtl/>
+        </w:rPr>
         <w:t xml:space="preserve">ודאו שהמשחקים במצב </w:t>
       </w:r>
       <w:r>
         <w:rPr>
           <w:rFonts w:ascii="David" w:hAnsi="David" w:cs="David"/>
-          <w:b/>
-          <w:bCs/>
           <w:color w:val="00B050"/>
         </w:rPr>
         <w:t>public</w:t>
@@ -498,12 +503,28 @@
           <w:color w:val="00B050"/>
           <w:rtl/>
         </w:rPr>
-        <w:t xml:space="preserve">העלו את הקוד לגיטהאב והוסיפו קובץ </w:t>
-      </w:r>
-      <w:r>
-        <w:rPr>
-          <w:rFonts w:ascii="David" w:hAnsi="David" w:cs="David"/>
+        <w:t xml:space="preserve">העלו את הקוד לגיטהאב </w:t>
+      </w:r>
+      <w:r>
+        <w:rPr>
+          <w:rFonts w:ascii="David" w:hAnsi="David" w:cs="David" w:hint="cs"/>
           <w:color w:val="00B050"/>
+          <w:rtl/>
+        </w:rPr>
+        <w:t xml:space="preserve">של הצוות, </w:t>
+      </w:r>
+      <w:r>
+        <w:rPr>
+          <w:rFonts w:ascii="David" w:hAnsi="David" w:cs="David"/>
+          <w:color w:val="00B050"/>
+          <w:rtl/>
+        </w:rPr>
+        <w:t xml:space="preserve">והוסיפו קובץ </w:t>
+      </w:r>
+      <w:r>
+        <w:rPr>
+          <w:rFonts w:ascii="David" w:hAnsi="David" w:cs="David"/>
+          <w:color w:val="00B050"/>
         </w:rPr>
         <w:t>README.md</w:t>
       </w:r>
@@ -517,98 +538,127 @@
       </w:r>
       <w:r>
         <w:rPr>
-          <w:rFonts w:ascii="David" w:hAnsi="David" w:cs="David"/>
+          <w:rFonts w:ascii="David" w:hAnsi="David" w:cs="David" w:hint="cs"/>
           <w:color w:val="00B050"/>
           <w:rtl/>
         </w:rPr>
-        <w:br/>
+        <w:t xml:space="preserve"> </w:t>
       </w:r>
       <w:r>
         <w:rPr>
           <w:rFonts w:ascii="David" w:hAnsi="David" w:cs="David" w:hint="cs"/>
+          <w:color w:val="00B050"/>
+          <w:rtl/>
+        </w:rPr>
+        <w:t xml:space="preserve"> </w:t>
+      </w:r>
+      <w:r>
+        <w:rPr>
+          <w:rFonts w:ascii="David" w:hAnsi="David" w:cs="David" w:hint="cs"/>
+          <w:color w:val="00B050"/>
+          <w:rtl/>
+        </w:rPr>
+        <w:t xml:space="preserve">ודאו שהתיקיה שאתם מעלים כוללת את הקבצים </w:t>
+      </w:r>
+      <w:r>
+        <w:rPr>
+          <w:rFonts w:ascii="David" w:hAnsi="David" w:cs="David"/>
+          <w:color w:val="00B050"/>
+        </w:rPr>
+        <w:t>gitignore, gitattributes</w:t>
+      </w:r>
+      <w:r>
+        <w:rPr>
+          <w:rFonts w:ascii="David" w:hAnsi="David" w:cs="David" w:hint="cs"/>
+          <w:color w:val="00B050"/>
+          <w:rtl/>
+        </w:rPr>
+        <w:t xml:space="preserve"> כמו בגיטהאב של הקורס, ושאתם לא מעלים את הקבצים הזמניים של יוניטי.</w:t>
+      </w:r>
+    </w:p>
+    <w:p>
+      <w:pPr>
+        <w:pStyle w:val="BodyText"/>
+        <w:rPr>
+          <w:rFonts w:ascii="David" w:hAnsi="David" w:cs="David"/>
+        </w:rPr>
+      </w:pPr>
+    </w:p>
+    <w:p>
+      <w:pPr>
+        <w:pStyle w:val="Heading2"/>
+      </w:pPr>
+      <w:r>
+        <w:rPr>
+          <w:rtl/>
+        </w:rPr>
+        <w:t xml:space="preserve">ב. </w:t>
+      </w:r>
+      <w:r>
+        <w:rPr>
+          <w:rFonts w:hint="cs"/>
+          <w:rtl/>
+        </w:rPr>
+        <w:t xml:space="preserve">מימוש </w:t>
+      </w:r>
+      <w:bookmarkStart w:id="0" w:name="_GoBack"/>
+      <w:bookmarkEnd w:id="0"/>
+      <w:r>
+        <w:rPr>
+          <w:rtl/>
+        </w:rPr>
+        <w:t>גבולות</w:t>
+      </w:r>
+    </w:p>
+    <w:p>
+      <w:pPr>
+        <w:pStyle w:val="BodyText"/>
+        <w:rPr>
+          <w:rFonts w:ascii="David" w:hAnsi="David" w:cs="David"/>
+        </w:rPr>
+      </w:pPr>
+      <w:r>
+        <w:rPr>
+          <w:rFonts w:ascii="David" w:hAnsi="David" w:cs="David"/>
+          <w:rtl/>
+        </w:rPr>
+        <w:t xml:space="preserve">כזכור, אחד הרכיבים הרשמיים בכל משחק הוא </w:t>
+      </w:r>
+      <w:r>
+        <w:rPr>
+          <w:rFonts w:ascii="David" w:hAnsi="David" w:cs="David"/>
           <w:b/>
           <w:bCs/>
-          <w:color w:val="00B050"/>
-          <w:rtl/>
-        </w:rPr>
-        <w:t xml:space="preserve">ודאו שהתיקיה שאתם מעלים כוללת את הקבצים </w:t>
-      </w:r>
-      <w:r>
-        <w:rPr>
-          <w:rFonts w:ascii="David" w:hAnsi="David" w:cs="David"/>
-          <w:b/>
-          <w:bCs/>
-          <w:color w:val="00B050"/>
-        </w:rPr>
-        <w:t>gitignore, gitattributes</w:t>
+          <w:rtl/>
+        </w:rPr>
+        <w:t>גבולות</w:t>
+      </w:r>
+      <w:r>
+        <w:rPr>
+          <w:rFonts w:ascii="David" w:hAnsi="David" w:cs="David"/>
+          <w:rtl/>
+        </w:rPr>
+        <w:t xml:space="preserve">. כברירת-מחדל, במשחקים של יוניטי העולם הוא אינסופי ושטוח. הראו איך להשתמש </w:t>
       </w:r>
       <w:r>
         <w:rPr>
           <w:rFonts w:ascii="David" w:hAnsi="David" w:cs="David" w:hint="cs"/>
-          <w:b/>
-          <w:bCs/>
-          <w:color w:val="00B050"/>
-          <w:rtl/>
-        </w:rPr>
-        <w:t xml:space="preserve"> כמו בגיטהאב של הקורס, ושאתם לא מעלים את הקבצים הזמניים של יוניטי</w:t>
+          <w:rtl/>
+        </w:rPr>
+        <w:t>ברכיבי התנגשות (קוליידרים)</w:t>
       </w:r>
       <w:r>
         <w:rPr>
           <w:rFonts w:ascii="David" w:hAnsi="David" w:cs="David" w:hint="cs"/>
-          <w:color w:val="00B050"/>
-          <w:rtl/>
-        </w:rPr>
-        <w:t>.</w:t>
-      </w:r>
-    </w:p>
-    <w:p>
-      <w:pPr>
-        <w:pStyle w:val="BodyText"/>
-        <w:rPr>
-          <w:rFonts w:ascii="David" w:hAnsi="David" w:cs="David"/>
-        </w:rPr>
-      </w:pPr>
-    </w:p>
-    <w:p>
-      <w:pPr>
-        <w:pStyle w:val="Heading2"/>
-      </w:pPr>
-      <w:r>
-        <w:rPr>
-          <w:rtl/>
-        </w:rPr>
-        <w:t>ב. גבולות</w:t>
-      </w:r>
-    </w:p>
-    <w:p>
-      <w:pPr>
-        <w:pStyle w:val="BodyText"/>
-        <w:rPr>
-          <w:rFonts w:ascii="David" w:hAnsi="David" w:cs="David"/>
-        </w:rPr>
-      </w:pPr>
-      <w:r>
-        <w:rPr>
-          <w:rFonts w:ascii="David" w:hAnsi="David" w:cs="David"/>
-          <w:rtl/>
-        </w:rPr>
-        <w:t xml:space="preserve">כזכור, אחד הרכיבים הרשמיים בכל משחק הוא </w:t>
-      </w:r>
-      <w:r>
-        <w:rPr>
-          <w:rFonts w:ascii="David" w:hAnsi="David" w:cs="David"/>
-          <w:b/>
-          <w:bCs/>
-          <w:rtl/>
-        </w:rPr>
-        <w:t>גבולות</w:t>
-      </w:r>
-      <w:r>
-        <w:rPr>
-          <w:rFonts w:ascii="David" w:hAnsi="David" w:cs="David"/>
-          <w:rtl/>
-        </w:rPr>
-        <w:t>. כברירת-מחדל, במשחקים של יוניטי העולם הוא אינסופי ושטוח. הראו איך להשתמש בקוליידרים כדי ליצור גבולות במשחק החלליות</w:t>
+        </w:rPr>
+        <w:t xml:space="preserve"> </w:t>
+      </w:r>
+      <w:r>
+        <w:rPr>
+          <w:rFonts w:ascii="David" w:hAnsi="David" w:cs="David"/>
+          <w:rtl/>
+        </w:rPr>
+        <w:t>כדי ליצור גבולות במשחק החלליות</w:t>
       </w:r>
       <w:r>
         <w:rPr>
@@ -679,6 +729,7 @@
           <w:rFonts w:ascii="David" w:hAnsi="David" w:cs="David"/>
           <w:rtl/>
         </w:rPr>
+        <w:lastRenderedPageBreak/>
         <w:t>עולם עגול – כשהשחקן מגיע לצד אחד של העולם, הוא מופיע בצד השני.</w:t>
       </w:r>
     </w:p>
@@ -698,7 +749,6 @@
           <w:color w:val="00B050"/>
           <w:rtl/>
         </w:rPr>
-        <w:lastRenderedPageBreak/>
         <w:t>הגשה:</w:t>
       </w:r>
       <w:r>
@@ -799,7 +849,7 @@
         <w:rPr>
           <w:rtl/>
         </w:rPr>
-        <w:t>ג. מימוש תהליכי-ליבה קלאסיים</w:t>
+        <w:t>ג. מימוש תהליכי-ליבה</w:t>
       </w:r>
     </w:p>
     <w:p>
@@ -830,7 +880,7 @@
           <w:rFonts w:ascii="David" w:hAnsi="David" w:cs="David"/>
           <w:rtl/>
         </w:rPr>
-        <w:t xml:space="preserve"> הוא אוסף הפעולות המתבצעות שוב ושוב במהלך המשחק. הנושאים שלמדנו בשיעור הזה מאפשרים לכם כבר לממש תהליכי-ליבה של הרבה משחקים קלאסיים. ממשו את תהליך-הליבה באחד מהמשחקים הבאים לפי בחירתכם:</w:t>
+        <w:t xml:space="preserve"> הוא אוסף הפעולות המתבצעות שוב ושוב במהלך המשחק. הנושאים שלמדנו בשיעור הזה מאפשרים לכם כבר לממש תהליכי-ליבה של הרבה משחקים. ממשו את תהליך-הליבה באחד מהמשחקים הבאים לפי בחירתכם:</w:t>
       </w:r>
     </w:p>
     <w:p>
@@ -1102,38 +1152,52 @@
       </w:pPr>
       <w:r>
         <w:rPr>
-          <w:rFonts w:ascii="David" w:hAnsi="David" w:cs="David"/>
-          <w:rtl/>
-        </w:rPr>
-        <w:t>כל משחק קלאסי אחר שאפשר לממש מאובייקטים בסיסיים והתנגשויות.</w:t>
-      </w:r>
-    </w:p>
-    <w:p>
-      <w:pPr>
-        <w:pStyle w:val="BodyText"/>
-        <w:numPr>
-          <w:ilvl w:val="0"/>
-          <w:numId w:val="5"/>
-        </w:numPr>
-        <w:rPr>
-          <w:rFonts w:ascii="David" w:hAnsi="David" w:cs="David"/>
-        </w:rPr>
-      </w:pPr>
-      <w:r>
-        <w:rPr>
           <w:rFonts w:ascii="David" w:hAnsi="David" w:cs="David" w:hint="cs"/>
           <w:rtl/>
         </w:rPr>
-        <w:t>לחלופין, אפשר לממש את תהליך הליבה</w:t>
-      </w:r>
-      <w:bookmarkStart w:id="0" w:name="_GoBack"/>
-      <w:bookmarkEnd w:id="0"/>
+        <w:t xml:space="preserve">לחלופין, </w:t>
+      </w:r>
       <w:r>
         <w:rPr>
           <w:rFonts w:ascii="David" w:hAnsi="David" w:cs="David" w:hint="cs"/>
           <w:rtl/>
         </w:rPr>
-        <w:t xml:space="preserve"> מהמשחק המקורי שאתם רוצים לפתח. זה עדיין לא יהיה המימוש הסופי, אבל יעזור לכם בהמשך.</w:t>
+        <w:t xml:space="preserve">נסו </w:t>
+      </w:r>
+      <w:r>
+        <w:rPr>
+          <w:rFonts w:ascii="David" w:hAnsi="David" w:cs="David" w:hint="cs"/>
+          <w:rtl/>
+        </w:rPr>
+        <w:t>לממש את תהליך</w:t>
+      </w:r>
+      <w:r>
+        <w:rPr>
+          <w:rFonts w:ascii="David" w:hAnsi="David" w:cs="David" w:hint="cs"/>
+          <w:rtl/>
+        </w:rPr>
+        <w:t>-</w:t>
+      </w:r>
+      <w:r>
+        <w:rPr>
+          <w:rFonts w:ascii="David" w:hAnsi="David" w:cs="David" w:hint="cs"/>
+          <w:rtl/>
+        </w:rPr>
+        <w:t xml:space="preserve">הליבה </w:t>
+      </w:r>
+      <w:r>
+        <w:rPr>
+          <w:rFonts w:ascii="David" w:hAnsi="David" w:cs="David" w:hint="cs"/>
+          <w:rtl/>
+        </w:rPr>
+        <w:t xml:space="preserve">של </w:t>
+      </w:r>
+      <w:r>
+        <w:rPr>
+          <w:rFonts w:ascii="David" w:hAnsi="David" w:cs="David" w:hint="cs"/>
+          <w:rtl/>
+        </w:rPr>
+        <w:t>המשחק המקורי שאתם רוצים לפתח. זה עדיין לא יהיה המימוש הסופי, אבל יעזור לכם בהמשך.</w:t>
       </w:r>
     </w:p>
     <w:p>
@@ -1269,354 +1333,6 @@
     </w:p>
     <w:p>
       <w:pPr>
-        <w:pStyle w:val="Heading2"/>
-        <w:rPr>
-          <w:vertAlign w:val="subscript"/>
-        </w:rPr>
-      </w:pPr>
-      <w:r>
-        <w:rPr>
-          <w:rtl/>
-        </w:rPr>
-        <w:t>ד. סי שארפ</w:t>
-      </w:r>
-    </w:p>
-    <w:p>
-      <w:pPr>
-        <w:pStyle w:val="BodyText"/>
-        <w:rPr>
-          <w:rFonts w:ascii="David" w:hAnsi="David" w:cs="David"/>
-        </w:rPr>
-      </w:pPr>
-      <w:r>
-        <w:rPr>
-          <w:rFonts w:ascii="David" w:hAnsi="David" w:cs="David"/>
-          <w:rtl/>
-        </w:rPr>
-        <w:t>בצעו אחת מהמשימות הבאות לבחירתכם:</w:t>
-      </w:r>
-    </w:p>
-    <w:p>
-      <w:pPr>
-        <w:pStyle w:val="BodyText"/>
-      </w:pPr>
-      <w:r>
-        <w:rPr>
-          <w:rFonts w:ascii="David" w:hAnsi="David" w:cs="David"/>
-        </w:rPr>
-        <w:lastRenderedPageBreak/>
-        <w:t>1</w:t>
-      </w:r>
-      <w:r>
-        <w:rPr>
-          <w:rFonts w:ascii="David" w:hAnsi="David" w:cs="David"/>
-          <w:rtl/>
-        </w:rPr>
-        <w:t xml:space="preserve">. </w:t>
-      </w:r>
-      <w:hyperlink r:id="rId11">
-        <w:r>
-          <w:rPr>
-            <w:rStyle w:val="InternetLink"/>
-            <w:rFonts w:ascii="David" w:hAnsi="David" w:cs="David"/>
-          </w:rPr>
-          <w:t>BFS</w:t>
-        </w:r>
-      </w:hyperlink>
-      <w:r>
-        <w:rPr>
-          <w:rFonts w:ascii="David" w:hAnsi="David" w:cs="David"/>
-          <w:rtl/>
-        </w:rPr>
-        <w:t xml:space="preserve">- כיתבו מימוש של אלגוריתם </w:t>
-      </w:r>
-      <w:r>
-        <w:rPr>
-          <w:rFonts w:ascii="David" w:hAnsi="David" w:cs="David"/>
-        </w:rPr>
-        <w:t>BFS</w:t>
-      </w:r>
-      <w:r>
-        <w:rPr>
-          <w:rFonts w:ascii="David" w:hAnsi="David" w:cs="David"/>
-          <w:rtl/>
-        </w:rPr>
-        <w:t xml:space="preserve">  בשפת </w:t>
-      </w:r>
-      <w:r>
-        <w:rPr>
-          <w:rFonts w:ascii="David" w:hAnsi="David" w:cs="David"/>
-        </w:rPr>
-        <w:t>C</w:t>
-      </w:r>
-      <w:r>
-        <w:rPr>
-          <w:rFonts w:ascii="David" w:hAnsi="David" w:cs="David"/>
-          <w:rtl/>
-        </w:rPr>
-        <w:t>#. בנו אותו באופן גנרי ככל האפשר. ייתכן שנשתמש בזה בהמשך למציאת מסלול במשחק.</w:t>
-      </w:r>
-    </w:p>
-    <w:p>
-      <w:pPr>
-        <w:pStyle w:val="BodyText"/>
-      </w:pPr>
-      <w:r>
-        <w:rPr>
-          <w:rFonts w:ascii="David" w:hAnsi="David" w:cs="David"/>
-        </w:rPr>
-        <w:t>2</w:t>
-      </w:r>
-      <w:r>
-        <w:rPr>
-          <w:rFonts w:ascii="David" w:hAnsi="David" w:cs="David"/>
-          <w:rtl/>
-        </w:rPr>
-        <w:t xml:space="preserve">. </w:t>
-      </w:r>
-      <w:hyperlink r:id="rId12">
-        <w:r>
-          <w:rPr>
-            <w:rStyle w:val="InternetLink"/>
-            <w:rFonts w:ascii="David" w:hAnsi="David" w:cs="David"/>
-            <w:rtl/>
-          </w:rPr>
-          <w:t>איקס מיקס דריקס</w:t>
-        </w:r>
-      </w:hyperlink>
-      <w:r>
-        <w:rPr>
-          <w:rFonts w:ascii="David" w:hAnsi="David" w:cs="David"/>
-          <w:rtl/>
-        </w:rPr>
-        <w:t>- כתבו משחק איקס עיגול ב-</w:t>
-      </w:r>
-      <w:r>
-        <w:rPr>
-          <w:rFonts w:ascii="David" w:hAnsi="David" w:cs="David"/>
-        </w:rPr>
-        <w:t>C</w:t>
-      </w:r>
-      <w:r>
-        <w:rPr>
-          <w:rFonts w:ascii="David" w:hAnsi="David" w:cs="David"/>
-          <w:rtl/>
-        </w:rPr>
-        <w:t xml:space="preserve"># נסו לבנות את המשחק כך שהשחקן ישחק נגד המחשב (כמין </w:t>
-      </w:r>
-      <w:r>
-        <w:rPr>
-          <w:rFonts w:ascii="David" w:hAnsi="David" w:cs="David"/>
-        </w:rPr>
-        <w:t>AI</w:t>
-      </w:r>
-      <w:r>
-        <w:rPr>
-          <w:rFonts w:ascii="David" w:hAnsi="David" w:cs="David"/>
-          <w:rtl/>
-        </w:rPr>
-        <w:t>).</w:t>
-      </w:r>
-      <w:r>
-        <w:rPr>
-          <w:rFonts w:ascii="David" w:hAnsi="David" w:cs="David"/>
-          <w:rtl/>
-        </w:rPr>
-        <w:br/>
-      </w:r>
-      <w:r>
-        <w:rPr>
-          <w:rFonts w:ascii="David" w:hAnsi="David" w:cs="David"/>
-          <w:rtl/>
-        </w:rPr>
-        <w:br/>
-      </w:r>
-      <w:r>
-        <w:rPr>
-          <w:rFonts w:ascii="David" w:hAnsi="David" w:cs="David"/>
-        </w:rPr>
-        <w:t>3</w:t>
-      </w:r>
-      <w:r>
-        <w:rPr>
-          <w:rFonts w:ascii="David" w:hAnsi="David" w:cs="David"/>
-          <w:rtl/>
-        </w:rPr>
-        <w:t xml:space="preserve">. </w:t>
-      </w:r>
-      <w:hyperlink r:id="rId13">
-        <w:r>
-          <w:rPr>
-            <w:rStyle w:val="InternetLink"/>
-            <w:rFonts w:ascii="David" w:hAnsi="David" w:cs="David"/>
-            <w:rtl/>
-          </w:rPr>
-          <w:t>איש תלוי</w:t>
-        </w:r>
-      </w:hyperlink>
-      <w:r>
-        <w:rPr>
-          <w:rFonts w:ascii="David" w:hAnsi="David" w:cs="David"/>
-          <w:rtl/>
-        </w:rPr>
-        <w:t>- כתבו משחק איש תלוי ב-</w:t>
-      </w:r>
-      <w:r>
-        <w:rPr>
-          <w:rFonts w:ascii="David" w:hAnsi="David" w:cs="David"/>
-        </w:rPr>
-        <w:t>C</w:t>
-      </w:r>
-      <w:r>
-        <w:rPr>
-          <w:rFonts w:ascii="David" w:hAnsi="David" w:cs="David"/>
-          <w:rtl/>
-        </w:rPr>
-        <w:t># (אוצר מילים באנגלית).</w:t>
-      </w:r>
-      <w:r>
-        <w:rPr>
-          <w:rFonts w:ascii="David" w:hAnsi="David" w:cs="David"/>
-          <w:rtl/>
-        </w:rPr>
-        <w:br/>
-      </w:r>
-      <w:r>
-        <w:rPr>
-          <w:rFonts w:ascii="David" w:hAnsi="David" w:cs="David"/>
-          <w:rtl/>
-        </w:rPr>
-        <w:br/>
-      </w:r>
-      <w:r>
-        <w:rPr>
-          <w:rFonts w:ascii="David" w:hAnsi="David" w:cs="David"/>
-        </w:rPr>
-        <w:t>4</w:t>
-      </w:r>
-      <w:r>
-        <w:rPr>
-          <w:rFonts w:ascii="David" w:hAnsi="David" w:cs="David"/>
-          <w:rtl/>
-        </w:rPr>
-        <w:t xml:space="preserve"> </w:t>
-      </w:r>
-      <w:hyperlink r:id="rId14">
-        <w:r>
-          <w:rPr>
-            <w:rStyle w:val="InternetLink"/>
-            <w:rFonts w:ascii="David" w:hAnsi="David" w:cs="David"/>
-            <w:rtl/>
-          </w:rPr>
-          <w:t>איש במבוך</w:t>
-        </w:r>
-      </w:hyperlink>
-      <w:r>
-        <w:rPr>
-          <w:rFonts w:ascii="David" w:hAnsi="David" w:cs="David"/>
-          <w:rtl/>
-        </w:rPr>
-        <w:t>- בנו משחק של איש יוצא ממבוך, השחקן ימוקם בתוך המבוך ויצטרך לצאת החוצה. התנועה שלו תהיה לפי המקשים של החצים: ימינה שמאלה למעלה ולמטה. תמונה להמחשה (אין צורך במבוך גדול):</w:t>
-      </w:r>
-    </w:p>
-    <w:p>
-      <w:pPr>
-        <w:pStyle w:val="BodyText"/>
-        <w:rPr>
-          <w:rFonts w:asciiTheme="minorHAnsi" w:hAnsiTheme="minorHAnsi" w:cs="David"/>
-        </w:rPr>
-      </w:pPr>
-      <w:r>
-        <w:rPr>
-          <w:noProof/>
-        </w:rPr>
-        <w:drawing>
-          <wp:anchor distT="0" distB="0" distL="114300" distR="114300" simplePos="0" relativeHeight="2" behindDoc="0" locked="0" layoutInCell="1" allowOverlap="1" wp14:anchorId="65FA876A" wp14:editId="5729DF06">
-            <wp:simplePos x="0" y="0"/>
-            <wp:positionH relativeFrom="column">
-              <wp:posOffset>1023620</wp:posOffset>
-            </wp:positionH>
-            <wp:positionV relativeFrom="paragraph">
-              <wp:posOffset>36195</wp:posOffset>
-            </wp:positionV>
-            <wp:extent cx="2057400" cy="1541780"/>
-            <wp:effectExtent l="0" t="0" r="0" b="0"/>
-            <wp:wrapTight wrapText="bothSides">
-              <wp:wrapPolygon edited="0">
-                <wp:start x="-93" y="0"/>
-                <wp:lineTo x="-93" y="21209"/>
-                <wp:lineTo x="21375" y="21209"/>
-                <wp:lineTo x="21375" y="0"/>
-                <wp:lineTo x="-93" y="0"/>
-              </wp:wrapPolygon>
-            </wp:wrapTight>
-            <wp:docPr id="1" name="תמונה 1"/>
-            <wp:cNvGraphicFramePr>
-              <a:graphicFrameLocks xmlns:a="http://schemas.openxmlformats.org/drawingml/2006/main" noChangeAspect="1"/>
-            </wp:cNvGraphicFramePr>
-            <a:graphic xmlns:a="http://schemas.openxmlformats.org/drawingml/2006/main">
-              <a:graphicData uri="http://schemas.openxmlformats.org/drawingml/2006/picture">
-                <pic:pic xmlns:pic="http://schemas.openxmlformats.org/drawingml/2006/picture">
-                  <pic:nvPicPr>
-                    <pic:cNvPr id="1" name="תמונה 1"/>
-                    <pic:cNvPicPr>
-                      <a:picLocks noChangeAspect="1" noChangeArrowheads="1"/>
-                    </pic:cNvPicPr>
-                  </pic:nvPicPr>
-                  <pic:blipFill>
-                    <a:blip r:embed="rId15"/>
-                    <a:stretch>
-                      <a:fillRect/>
-                    </a:stretch>
-                  </pic:blipFill>
-                  <pic:spPr bwMode="auto">
-                    <a:xfrm>
-                      <a:off x="0" y="0"/>
-                      <a:ext cx="2057400" cy="1541780"/>
-                    </a:xfrm>
-                    <a:prstGeom prst="rect">
-                      <a:avLst/>
-                    </a:prstGeom>
-                  </pic:spPr>
-                </pic:pic>
-              </a:graphicData>
-            </a:graphic>
-          </wp:anchor>
-        </w:drawing>
-      </w:r>
-      <w:r>
-        <w:rPr>
-          <w:rFonts w:asciiTheme="minorHAnsi" w:hAnsiTheme="minorHAnsi" w:cs="David"/>
-          <w:rtl/>
-        </w:rPr>
-        <w:t xml:space="preserve"> </w:t>
-      </w:r>
-      <w:r>
-        <w:rPr>
-          <w:rFonts w:asciiTheme="minorHAnsi" w:hAnsiTheme="minorHAnsi" w:cs="David"/>
-          <w:rtl/>
-        </w:rPr>
-        <w:br/>
-      </w:r>
-    </w:p>
-    <w:p>
-      <w:pPr>
-        <w:pStyle w:val="BodyText"/>
-        <w:rPr>
-          <w:rFonts w:ascii="David" w:hAnsi="David" w:cs="David"/>
-        </w:rPr>
-      </w:pPr>
-    </w:p>
-    <w:p>
-      <w:pPr>
-        <w:pStyle w:val="BodyText"/>
-        <w:rPr>
-          <w:rFonts w:ascii="David" w:hAnsi="David" w:cs="David"/>
-        </w:rPr>
-      </w:pPr>
-    </w:p>
-    <w:p>
-      <w:pPr>
         <w:pStyle w:val="BodyText"/>
         <w:tabs>
           <w:tab w:val="left" w:pos="823"/>
@@ -1625,32 +1341,6 @@
       <w:r>
         <w:rPr>
           <w:rFonts w:ascii="David" w:hAnsi="David" w:cs="David"/>
-          <w:b/>
-          <w:bCs/>
-          <w:color w:val="00B050"/>
-          <w:rtl/>
-        </w:rPr>
-        <w:t>הגשה:</w:t>
-      </w:r>
-      <w:r>
-        <w:rPr>
-          <w:rFonts w:ascii="David" w:hAnsi="David" w:cs="David"/>
-          <w:color w:val="00B050"/>
-          <w:rtl/>
-        </w:rPr>
-        <w:t xml:space="preserve"> קוד+תיעוד+דוגמאות הרצה בגיטהאב.</w:t>
-      </w:r>
-      <w:r>
-        <w:rPr>
-          <w:rFonts w:ascii="David" w:hAnsi="David" w:cs="David"/>
-          <w:color w:val="00B050"/>
-          <w:rtl/>
-        </w:rPr>
-        <w:tab/>
-      </w:r>
-      <w:r>
-        <w:rPr>
-          <w:rFonts w:ascii="David" w:hAnsi="David" w:cs="David"/>
           <w:color w:val="00B050"/>
           <w:rtl/>
         </w:rPr>
@@ -1658,8 +1348,8 @@
       </w:r>
     </w:p>
     <w:sectPr>
-      <w:headerReference w:type="default" r:id="rId16"/>
-      <w:footerReference w:type="default" r:id="rId17"/>
+      <w:headerReference w:type="default" r:id="rId11"/>
+      <w:footerReference w:type="default" r:id="rId12"/>
       <w:pgSz w:w="11906" w:h="16838"/>
       <w:pgMar w:top="1642" w:right="1134" w:bottom="1687" w:left="1134" w:header="1134" w:footer="1134" w:gutter="0"/>
       <w:cols w:space="720"/>

</xml_diff>